<commit_message>
feat: analytics pratice6 started
</commit_message>
<xml_diff>
--- a/Измерительные средства аналитики программных систем и технологий/ПЗ1/отчёт.docx
+++ b/Измерительные средства аналитики программных систем и технологий/ПЗ1/отчёт.docx
@@ -12032,17 +12032,13 @@
           <w:sz w:val="28"/>
           <w:szCs w:val="28"/>
         </w:rPr>
-        <w:br w:type="page"/>
+        <w:t>Выбор базовой меры и нормализация:</w:t>
       </w:r>
     </w:p>
     <w:p>
       <w:pPr>
-        <w:tabs>
-          <w:tab w:val="left" w:pos="4050"/>
-        </w:tabs>
         <w:spacing w:after="0" w:line="360" w:lineRule="auto"/>
         <w:ind w:firstLine="567"/>
-        <w:jc w:val="both"/>
         <w:rPr>
           <w:rFonts w:ascii="Times New Roman" w:hAnsi="Times New Roman" w:cs="Times New Roman"/>
           <w:sz w:val="28"/>
@@ -12055,21 +12051,33 @@
           <w:sz w:val="28"/>
           <w:szCs w:val="28"/>
         </w:rPr>
-        <w:lastRenderedPageBreak/>
-        <w:t>Для наглядности результаты, описанные выше, были внесены в таблицу 4.</w:t>
+        <w:t xml:space="preserve">В качестве базовой меры для метрики выберем объём программы V (460.12 бит), так как он наиболее полно отражает "объёмную характеристику" кода. Для нормализации используем теоретический объём </w:t>
+      </w:r>
+      <w:proofErr w:type="spellStart"/>
+      <w:r>
+        <w:rPr>
+          <w:rFonts w:ascii="Times New Roman" w:hAnsi="Times New Roman" w:cs="Times New Roman"/>
+          <w:sz w:val="28"/>
+          <w:szCs w:val="28"/>
+        </w:rPr>
+        <w:t>Vт</w:t>
+      </w:r>
+      <w:proofErr w:type="spellEnd"/>
+      <w:r>
+        <w:rPr>
+          <w:rFonts w:ascii="Times New Roman" w:hAnsi="Times New Roman" w:cs="Times New Roman"/>
+          <w:sz w:val="28"/>
+          <w:szCs w:val="28"/>
+        </w:rPr>
+        <w:t xml:space="preserve"> (152.15 бит) в качестве нормы.</w:t>
       </w:r>
     </w:p>
     <w:p>
       <w:pPr>
-        <w:pStyle w:val="ab"/>
-        <w:keepNext/>
         <w:spacing w:after="0" w:line="360" w:lineRule="auto"/>
         <w:ind w:firstLine="567"/>
         <w:rPr>
           <w:rFonts w:ascii="Times New Roman" w:hAnsi="Times New Roman" w:cs="Times New Roman"/>
-          <w:i w:val="0"/>
-          <w:iCs w:val="0"/>
-          <w:color w:val="auto"/>
           <w:sz w:val="28"/>
           <w:szCs w:val="28"/>
         </w:rPr>
@@ -12077,1465 +12085,74 @@
       <w:r>
         <w:rPr>
           <w:rFonts w:ascii="Times New Roman" w:hAnsi="Times New Roman" w:cs="Times New Roman"/>
-          <w:i w:val="0"/>
-          <w:iCs w:val="0"/>
-          <w:color w:val="auto"/>
-          <w:sz w:val="28"/>
-          <w:szCs w:val="28"/>
-        </w:rPr>
-        <w:t xml:space="preserve">Таблица </w:t>
-      </w:r>
-      <w:r>
-        <w:rPr>
-          <w:rFonts w:ascii="Times New Roman" w:hAnsi="Times New Roman" w:cs="Times New Roman"/>
-          <w:i w:val="0"/>
-          <w:iCs w:val="0"/>
-          <w:color w:val="auto"/>
-          <w:sz w:val="28"/>
-          <w:szCs w:val="28"/>
-        </w:rPr>
-        <w:fldChar w:fldCharType="begin"/>
-      </w:r>
-      <w:r>
-        <w:rPr>
-          <w:rFonts w:ascii="Times New Roman" w:hAnsi="Times New Roman" w:cs="Times New Roman"/>
-          <w:i w:val="0"/>
-          <w:iCs w:val="0"/>
-          <w:color w:val="auto"/>
-          <w:sz w:val="28"/>
-          <w:szCs w:val="28"/>
-        </w:rPr>
-        <w:instrText xml:space="preserve"> SEQ Таблица \* ARABIC </w:instrText>
-      </w:r>
-      <w:r>
-        <w:rPr>
-          <w:rFonts w:ascii="Times New Roman" w:hAnsi="Times New Roman" w:cs="Times New Roman"/>
-          <w:i w:val="0"/>
-          <w:iCs w:val="0"/>
-          <w:color w:val="auto"/>
-          <w:sz w:val="28"/>
-          <w:szCs w:val="28"/>
-        </w:rPr>
-        <w:fldChar w:fldCharType="separate"/>
-      </w:r>
-      <w:r>
-        <w:rPr>
-          <w:rFonts w:ascii="Times New Roman" w:hAnsi="Times New Roman" w:cs="Times New Roman"/>
-          <w:i w:val="0"/>
-          <w:iCs w:val="0"/>
-          <w:noProof/>
-          <w:color w:val="auto"/>
-          <w:sz w:val="28"/>
-          <w:szCs w:val="28"/>
-        </w:rPr>
-        <w:t>4</w:t>
-      </w:r>
-      <w:r>
-        <w:rPr>
-          <w:rFonts w:ascii="Times New Roman" w:hAnsi="Times New Roman" w:cs="Times New Roman"/>
-          <w:i w:val="0"/>
-          <w:iCs w:val="0"/>
-          <w:color w:val="auto"/>
-          <w:sz w:val="28"/>
-          <w:szCs w:val="28"/>
-        </w:rPr>
-        <w:fldChar w:fldCharType="end"/>
-      </w:r>
-      <w:r>
-        <w:rPr>
-          <w:rFonts w:ascii="Times New Roman" w:hAnsi="Times New Roman" w:cs="Times New Roman"/>
-          <w:i w:val="0"/>
-          <w:iCs w:val="0"/>
-          <w:color w:val="auto"/>
-          <w:sz w:val="28"/>
-          <w:szCs w:val="28"/>
-        </w:rPr>
-        <w:t xml:space="preserve"> – Результаты подсчёта по метрикам Холстеда.</w:t>
+          <w:sz w:val="28"/>
+          <w:szCs w:val="28"/>
+        </w:rPr>
+        <w:lastRenderedPageBreak/>
+        <w:t>Нормированное значение базовой меры:</w:t>
       </w:r>
     </w:p>
-    <w:tbl>
-      <w:tblPr>
-        <w:tblW w:w="5000" w:type="pct"/>
-        <w:jc w:val="center"/>
-        <w:tblBorders>
-          <w:top w:val="single" w:sz="4" w:space="0" w:color="auto"/>
-          <w:left w:val="single" w:sz="4" w:space="0" w:color="auto"/>
-          <w:bottom w:val="single" w:sz="4" w:space="0" w:color="auto"/>
-          <w:right w:val="single" w:sz="4" w:space="0" w:color="auto"/>
-          <w:insideH w:val="single" w:sz="4" w:space="0" w:color="auto"/>
-          <w:insideV w:val="single" w:sz="4" w:space="0" w:color="auto"/>
-        </w:tblBorders>
-        <w:tblLook w:val="0000" w:firstRow="0" w:lastRow="0" w:firstColumn="0" w:lastColumn="0" w:noHBand="0" w:noVBand="0"/>
-      </w:tblPr>
-      <w:tblGrid>
-        <w:gridCol w:w="5069"/>
-        <w:gridCol w:w="5069"/>
-      </w:tblGrid>
-      <w:tr>
-        <w:trPr>
-          <w:trHeight w:val="126"/>
-          <w:jc w:val="center"/>
-        </w:trPr>
-        <w:tc>
-          <w:tcPr>
-            <w:tcW w:w="2500" w:type="pct"/>
-            <w:vAlign w:val="center"/>
-          </w:tcPr>
-          <w:p>
-            <w:pPr>
-              <w:tabs>
-                <w:tab w:val="left" w:pos="4050"/>
-              </w:tabs>
-              <w:spacing w:after="0" w:line="360" w:lineRule="auto"/>
-              <w:ind w:firstLine="567"/>
-              <w:jc w:val="center"/>
-              <w:rPr>
-                <w:rFonts w:ascii="Times New Roman" w:hAnsi="Times New Roman" w:cs="Times New Roman"/>
-                <w:sz w:val="28"/>
-                <w:szCs w:val="28"/>
-              </w:rPr>
-            </w:pPr>
-            <w:r>
-              <w:rPr>
-                <w:rFonts w:ascii="Times New Roman" w:hAnsi="Times New Roman" w:cs="Times New Roman"/>
-                <w:sz w:val="28"/>
-                <w:szCs w:val="28"/>
-              </w:rPr>
-              <w:t>Название метрики</w:t>
-            </w:r>
-          </w:p>
-        </w:tc>
-        <w:tc>
-          <w:tcPr>
-            <w:tcW w:w="2500" w:type="pct"/>
-            <w:vAlign w:val="center"/>
-          </w:tcPr>
-          <w:p>
-            <w:pPr>
-              <w:tabs>
-                <w:tab w:val="left" w:pos="4050"/>
-              </w:tabs>
-              <w:spacing w:after="0" w:line="360" w:lineRule="auto"/>
-              <w:ind w:firstLine="567"/>
-              <w:jc w:val="center"/>
-              <w:rPr>
-                <w:rFonts w:ascii="Times New Roman" w:hAnsi="Times New Roman" w:cs="Times New Roman"/>
-                <w:sz w:val="28"/>
-                <w:szCs w:val="28"/>
-              </w:rPr>
-            </w:pPr>
-            <w:r>
-              <w:rPr>
-                <w:rFonts w:ascii="Times New Roman" w:hAnsi="Times New Roman" w:cs="Times New Roman"/>
-                <w:sz w:val="28"/>
-                <w:szCs w:val="28"/>
-              </w:rPr>
-              <w:t>Результат</w:t>
-            </w:r>
-          </w:p>
-        </w:tc>
-      </w:tr>
-      <w:tr>
-        <w:trPr>
-          <w:trHeight w:val="126"/>
-          <w:jc w:val="center"/>
-        </w:trPr>
-        <w:tc>
-          <w:tcPr>
-            <w:tcW w:w="2500" w:type="pct"/>
-            <w:vAlign w:val="center"/>
-          </w:tcPr>
-          <w:p>
-            <w:pPr>
-              <w:tabs>
-                <w:tab w:val="left" w:pos="4050"/>
-              </w:tabs>
-              <w:spacing w:after="0" w:line="360" w:lineRule="auto"/>
-              <w:ind w:firstLine="567"/>
-              <w:jc w:val="center"/>
-              <w:rPr>
-                <w:rFonts w:ascii="Times New Roman" w:hAnsi="Times New Roman" w:cs="Times New Roman"/>
-                <w:sz w:val="28"/>
-                <w:szCs w:val="28"/>
-              </w:rPr>
-            </w:pPr>
-            <w:r>
-              <w:rPr>
-                <w:rFonts w:ascii="Times New Roman" w:hAnsi="Times New Roman" w:cs="Times New Roman"/>
-                <w:sz w:val="28"/>
-                <w:szCs w:val="28"/>
-              </w:rPr>
-              <w:t>Словарь программы n</w:t>
-            </w:r>
-          </w:p>
-        </w:tc>
-        <w:tc>
-          <w:tcPr>
-            <w:tcW w:w="2500" w:type="pct"/>
-            <w:vAlign w:val="center"/>
-          </w:tcPr>
-          <w:p>
-            <w:pPr>
-              <w:tabs>
-                <w:tab w:val="left" w:pos="4050"/>
-              </w:tabs>
-              <w:spacing w:after="0" w:line="360" w:lineRule="auto"/>
-              <w:ind w:firstLine="567"/>
-              <w:jc w:val="center"/>
-              <w:rPr>
-                <w:rFonts w:ascii="Times New Roman" w:hAnsi="Times New Roman" w:cs="Times New Roman"/>
-                <w:sz w:val="28"/>
-                <w:szCs w:val="28"/>
-                <w:lang w:val="en-US"/>
-              </w:rPr>
-            </w:pPr>
-            <w:r>
-              <w:rPr>
-                <w:rFonts w:ascii="Times New Roman" w:hAnsi="Times New Roman" w:cs="Times New Roman"/>
-                <w:sz w:val="28"/>
-                <w:szCs w:val="28"/>
-              </w:rPr>
-              <w:t>3</w:t>
-            </w:r>
-            <w:r>
-              <w:rPr>
-                <w:rFonts w:ascii="Times New Roman" w:hAnsi="Times New Roman" w:cs="Times New Roman"/>
-                <w:sz w:val="28"/>
-                <w:szCs w:val="28"/>
-                <w:lang w:val="en-US"/>
-              </w:rPr>
-              <w:t>7</w:t>
-            </w:r>
-          </w:p>
-        </w:tc>
-      </w:tr>
-      <w:tr>
-        <w:trPr>
-          <w:trHeight w:val="126"/>
-          <w:jc w:val="center"/>
-        </w:trPr>
-        <w:tc>
-          <w:tcPr>
-            <w:tcW w:w="2500" w:type="pct"/>
-            <w:vAlign w:val="center"/>
-          </w:tcPr>
-          <w:p>
-            <w:pPr>
-              <w:tabs>
-                <w:tab w:val="left" w:pos="4050"/>
-              </w:tabs>
-              <w:spacing w:after="0" w:line="360" w:lineRule="auto"/>
-              <w:ind w:firstLine="567"/>
-              <w:jc w:val="center"/>
-              <w:rPr>
-                <w:rFonts w:ascii="Times New Roman" w:hAnsi="Times New Roman" w:cs="Times New Roman"/>
-                <w:sz w:val="28"/>
-                <w:szCs w:val="28"/>
-              </w:rPr>
-            </w:pPr>
-            <w:r>
-              <w:rPr>
-                <w:rFonts w:ascii="Times New Roman" w:hAnsi="Times New Roman" w:cs="Times New Roman"/>
-                <w:sz w:val="28"/>
-                <w:szCs w:val="28"/>
-              </w:rPr>
-              <w:t>Длина программы N</w:t>
-            </w:r>
-          </w:p>
-        </w:tc>
-        <w:tc>
-          <w:tcPr>
-            <w:tcW w:w="2500" w:type="pct"/>
-            <w:vAlign w:val="center"/>
-          </w:tcPr>
-          <w:p>
-            <w:pPr>
-              <w:tabs>
-                <w:tab w:val="left" w:pos="4050"/>
-              </w:tabs>
-              <w:spacing w:after="0" w:line="360" w:lineRule="auto"/>
-              <w:ind w:firstLine="567"/>
-              <w:jc w:val="center"/>
-              <w:rPr>
-                <w:rFonts w:ascii="Times New Roman" w:hAnsi="Times New Roman" w:cs="Times New Roman"/>
-                <w:sz w:val="28"/>
-                <w:szCs w:val="28"/>
-                <w:lang w:val="en-US"/>
-              </w:rPr>
-            </w:pPr>
-            <w:r>
-              <w:rPr>
-                <w:rFonts w:ascii="Times New Roman" w:hAnsi="Times New Roman" w:cs="Times New Roman"/>
-                <w:sz w:val="28"/>
-                <w:szCs w:val="28"/>
-              </w:rPr>
-              <w:t>1</w:t>
-            </w:r>
-            <w:r>
-              <w:rPr>
-                <w:rFonts w:ascii="Times New Roman" w:hAnsi="Times New Roman" w:cs="Times New Roman"/>
-                <w:sz w:val="28"/>
-                <w:szCs w:val="28"/>
-                <w:lang w:val="en-US"/>
-              </w:rPr>
-              <w:t>83</w:t>
-            </w:r>
-          </w:p>
-        </w:tc>
-      </w:tr>
-      <w:tr>
-        <w:trPr>
-          <w:trHeight w:val="126"/>
-          <w:jc w:val="center"/>
-        </w:trPr>
-        <w:tc>
-          <w:tcPr>
-            <w:tcW w:w="2500" w:type="pct"/>
-            <w:vAlign w:val="center"/>
-          </w:tcPr>
-          <w:p>
-            <w:pPr>
-              <w:tabs>
-                <w:tab w:val="left" w:pos="4050"/>
-              </w:tabs>
-              <w:spacing w:after="0" w:line="360" w:lineRule="auto"/>
-              <w:ind w:firstLine="567"/>
-              <w:jc w:val="center"/>
-              <w:rPr>
-                <w:rFonts w:ascii="Times New Roman" w:hAnsi="Times New Roman" w:cs="Times New Roman"/>
-                <w:sz w:val="28"/>
-                <w:szCs w:val="28"/>
-              </w:rPr>
-            </w:pPr>
-            <w:r>
-              <w:rPr>
-                <w:rFonts w:ascii="Times New Roman" w:hAnsi="Times New Roman" w:cs="Times New Roman"/>
-                <w:sz w:val="28"/>
-                <w:szCs w:val="28"/>
-              </w:rPr>
-              <w:t>Объем программы V</w:t>
-            </w:r>
-          </w:p>
-        </w:tc>
-        <w:tc>
-          <w:tcPr>
-            <w:tcW w:w="2500" w:type="pct"/>
-            <w:vAlign w:val="center"/>
-          </w:tcPr>
-          <w:p>
-            <w:pPr>
-              <w:tabs>
-                <w:tab w:val="left" w:pos="4050"/>
-              </w:tabs>
-              <w:spacing w:after="0" w:line="360" w:lineRule="auto"/>
-              <w:ind w:firstLine="567"/>
-              <w:jc w:val="center"/>
-              <w:rPr>
-                <w:rFonts w:ascii="Times New Roman" w:hAnsi="Times New Roman" w:cs="Times New Roman"/>
-                <w:sz w:val="28"/>
-                <w:szCs w:val="28"/>
-                <w:lang w:val="en-US"/>
-              </w:rPr>
-            </w:pPr>
-            <w:r>
-              <w:rPr>
-                <w:rFonts w:ascii="Times New Roman" w:hAnsi="Times New Roman" w:cs="Times New Roman"/>
-                <w:sz w:val="28"/>
-                <w:szCs w:val="28"/>
-                <w:lang w:val="en-US"/>
-              </w:rPr>
-              <w:t>954</w:t>
-            </w:r>
-          </w:p>
-        </w:tc>
-      </w:tr>
-      <w:tr>
-        <w:trPr>
-          <w:trHeight w:val="130"/>
-          <w:jc w:val="center"/>
-        </w:trPr>
-        <w:tc>
-          <w:tcPr>
-            <w:tcW w:w="2500" w:type="pct"/>
-            <w:vAlign w:val="center"/>
-          </w:tcPr>
-          <w:p>
-            <w:pPr>
-              <w:tabs>
-                <w:tab w:val="left" w:pos="4050"/>
-              </w:tabs>
-              <w:spacing w:after="0" w:line="360" w:lineRule="auto"/>
-              <w:ind w:firstLine="567"/>
-              <w:jc w:val="center"/>
-              <w:rPr>
-                <w:rFonts w:ascii="Times New Roman" w:hAnsi="Times New Roman" w:cs="Times New Roman"/>
-                <w:sz w:val="28"/>
-                <w:szCs w:val="28"/>
-              </w:rPr>
-            </w:pPr>
-            <w:r>
-              <w:rPr>
-                <w:rFonts w:ascii="Times New Roman" w:hAnsi="Times New Roman" w:cs="Times New Roman"/>
-                <w:sz w:val="28"/>
-                <w:szCs w:val="28"/>
-              </w:rPr>
-              <w:t xml:space="preserve">Теоретическая длина программы </w:t>
-            </w:r>
-            <w:proofErr w:type="spellStart"/>
-            <w:r>
-              <w:rPr>
-                <w:rFonts w:ascii="Times New Roman" w:hAnsi="Times New Roman" w:cs="Times New Roman"/>
-                <w:sz w:val="28"/>
-                <w:szCs w:val="28"/>
-              </w:rPr>
-              <w:t>Nт</w:t>
-            </w:r>
-            <w:proofErr w:type="spellEnd"/>
-          </w:p>
-        </w:tc>
-        <w:tc>
-          <w:tcPr>
-            <w:tcW w:w="2500" w:type="pct"/>
-            <w:vAlign w:val="center"/>
-          </w:tcPr>
-          <w:p>
-            <w:pPr>
-              <w:tabs>
-                <w:tab w:val="left" w:pos="4050"/>
-              </w:tabs>
-              <w:spacing w:after="0" w:line="360" w:lineRule="auto"/>
-              <w:ind w:firstLine="567"/>
-              <w:jc w:val="center"/>
-              <w:rPr>
-                <w:rFonts w:ascii="Times New Roman" w:hAnsi="Times New Roman" w:cs="Times New Roman"/>
-                <w:sz w:val="28"/>
-                <w:szCs w:val="28"/>
-                <w:lang w:val="en-US"/>
-              </w:rPr>
-            </w:pPr>
-            <w:r>
-              <w:rPr>
-                <w:rFonts w:ascii="Times New Roman" w:hAnsi="Times New Roman" w:cs="Times New Roman"/>
-                <w:sz w:val="28"/>
-                <w:szCs w:val="28"/>
-              </w:rPr>
-              <w:t>1</w:t>
-            </w:r>
-            <w:r>
-              <w:rPr>
-                <w:rFonts w:ascii="Times New Roman" w:hAnsi="Times New Roman" w:cs="Times New Roman"/>
-                <w:sz w:val="28"/>
-                <w:szCs w:val="28"/>
-                <w:lang w:val="en-US"/>
-              </w:rPr>
-              <w:t>61,10</w:t>
-            </w:r>
-          </w:p>
-        </w:tc>
-      </w:tr>
-      <w:tr>
-        <w:trPr>
-          <w:trHeight w:val="130"/>
-          <w:jc w:val="center"/>
-        </w:trPr>
-        <w:tc>
-          <w:tcPr>
-            <w:tcW w:w="2500" w:type="pct"/>
-            <w:vAlign w:val="center"/>
-          </w:tcPr>
-          <w:p>
-            <w:pPr>
-              <w:tabs>
-                <w:tab w:val="left" w:pos="4050"/>
-              </w:tabs>
-              <w:spacing w:after="0" w:line="360" w:lineRule="auto"/>
-              <w:ind w:firstLine="567"/>
-              <w:jc w:val="center"/>
-              <w:rPr>
-                <w:rFonts w:ascii="Times New Roman" w:hAnsi="Times New Roman" w:cs="Times New Roman"/>
-                <w:sz w:val="28"/>
-                <w:szCs w:val="28"/>
-              </w:rPr>
-            </w:pPr>
-            <w:r>
-              <w:rPr>
-                <w:rFonts w:ascii="Times New Roman" w:hAnsi="Times New Roman" w:cs="Times New Roman"/>
-                <w:sz w:val="28"/>
-                <w:szCs w:val="28"/>
-              </w:rPr>
-              <w:t xml:space="preserve">Экспериментальная длина программы </w:t>
-            </w:r>
-            <w:proofErr w:type="spellStart"/>
-            <w:r>
-              <w:rPr>
-                <w:rFonts w:ascii="Times New Roman" w:hAnsi="Times New Roman" w:cs="Times New Roman"/>
-                <w:sz w:val="28"/>
-                <w:szCs w:val="28"/>
-              </w:rPr>
-              <w:t>Nэ</w:t>
-            </w:r>
-            <w:proofErr w:type="spellEnd"/>
-          </w:p>
-        </w:tc>
-        <w:tc>
-          <w:tcPr>
-            <w:tcW w:w="2500" w:type="pct"/>
-            <w:vAlign w:val="center"/>
-          </w:tcPr>
-          <w:p>
-            <w:pPr>
-              <w:tabs>
-                <w:tab w:val="left" w:pos="4050"/>
-              </w:tabs>
-              <w:spacing w:after="0" w:line="360" w:lineRule="auto"/>
-              <w:ind w:firstLine="567"/>
-              <w:jc w:val="center"/>
-              <w:rPr>
-                <w:rFonts w:ascii="Times New Roman" w:hAnsi="Times New Roman" w:cs="Times New Roman"/>
-                <w:sz w:val="28"/>
-                <w:szCs w:val="28"/>
-                <w:lang w:val="en-US"/>
-              </w:rPr>
-            </w:pPr>
-            <w:r>
-              <w:rPr>
-                <w:rFonts w:ascii="Times New Roman" w:hAnsi="Times New Roman" w:cs="Times New Roman"/>
-                <w:sz w:val="28"/>
-                <w:szCs w:val="28"/>
-              </w:rPr>
-              <w:t>1</w:t>
-            </w:r>
-            <w:r>
-              <w:rPr>
-                <w:rFonts w:ascii="Times New Roman" w:hAnsi="Times New Roman" w:cs="Times New Roman"/>
-                <w:sz w:val="28"/>
-                <w:szCs w:val="28"/>
-                <w:lang w:val="en-US"/>
-              </w:rPr>
-              <w:t>83</w:t>
-            </w:r>
-          </w:p>
-        </w:tc>
-      </w:tr>
-      <w:tr>
-        <w:trPr>
-          <w:trHeight w:val="130"/>
-          <w:jc w:val="center"/>
-        </w:trPr>
-        <w:tc>
-          <w:tcPr>
-            <w:tcW w:w="2500" w:type="pct"/>
-            <w:vAlign w:val="center"/>
-          </w:tcPr>
-          <w:p>
-            <w:pPr>
-              <w:tabs>
-                <w:tab w:val="left" w:pos="4050"/>
-              </w:tabs>
-              <w:spacing w:after="0" w:line="360" w:lineRule="auto"/>
-              <w:ind w:firstLine="567"/>
-              <w:jc w:val="center"/>
-              <w:rPr>
-                <w:rFonts w:ascii="Times New Roman" w:hAnsi="Times New Roman" w:cs="Times New Roman"/>
-                <w:sz w:val="28"/>
-                <w:szCs w:val="28"/>
-              </w:rPr>
-            </w:pPr>
-            <w:r>
-              <w:rPr>
-                <w:rFonts w:ascii="Times New Roman" w:hAnsi="Times New Roman" w:cs="Times New Roman"/>
-                <w:sz w:val="28"/>
-                <w:szCs w:val="28"/>
-              </w:rPr>
-              <w:t>Потенциальный объем программы V*</w:t>
-            </w:r>
-          </w:p>
-        </w:tc>
-        <w:tc>
-          <w:tcPr>
-            <w:tcW w:w="2500" w:type="pct"/>
-            <w:vAlign w:val="center"/>
-          </w:tcPr>
-          <w:p>
-            <w:pPr>
-              <w:tabs>
-                <w:tab w:val="left" w:pos="4050"/>
-              </w:tabs>
-              <w:spacing w:after="0" w:line="360" w:lineRule="auto"/>
-              <w:ind w:firstLine="567"/>
-              <w:jc w:val="center"/>
-              <w:rPr>
-                <w:rFonts w:ascii="Times New Roman" w:hAnsi="Times New Roman" w:cs="Times New Roman"/>
-                <w:sz w:val="28"/>
-                <w:szCs w:val="28"/>
-                <w:lang w:val="en-US"/>
-              </w:rPr>
-            </w:pPr>
-            <w:r>
-              <w:rPr>
-                <w:rFonts w:ascii="Times New Roman" w:hAnsi="Times New Roman" w:cs="Times New Roman"/>
-                <w:sz w:val="28"/>
-                <w:szCs w:val="28"/>
-              </w:rPr>
-              <w:t>2</w:t>
-            </w:r>
-            <w:r>
-              <w:rPr>
-                <w:rFonts w:ascii="Times New Roman" w:hAnsi="Times New Roman" w:cs="Times New Roman"/>
-                <w:sz w:val="28"/>
-                <w:szCs w:val="28"/>
-                <w:lang w:val="en-US"/>
-              </w:rPr>
-              <w:t>3,02</w:t>
-            </w:r>
-          </w:p>
-        </w:tc>
-      </w:tr>
-      <w:tr>
-        <w:trPr>
-          <w:trHeight w:val="130"/>
-          <w:jc w:val="center"/>
-        </w:trPr>
-        <w:tc>
-          <w:tcPr>
-            <w:tcW w:w="2500" w:type="pct"/>
-            <w:vAlign w:val="center"/>
-          </w:tcPr>
-          <w:p>
-            <w:pPr>
-              <w:tabs>
-                <w:tab w:val="left" w:pos="4050"/>
-              </w:tabs>
-              <w:spacing w:after="0" w:line="360" w:lineRule="auto"/>
-              <w:ind w:firstLine="567"/>
-              <w:jc w:val="center"/>
-              <w:rPr>
-                <w:rFonts w:ascii="Times New Roman" w:hAnsi="Times New Roman" w:cs="Times New Roman"/>
-                <w:sz w:val="28"/>
-                <w:szCs w:val="28"/>
-              </w:rPr>
-            </w:pPr>
-            <w:r>
-              <w:rPr>
-                <w:rFonts w:ascii="Times New Roman" w:hAnsi="Times New Roman" w:cs="Times New Roman"/>
-                <w:sz w:val="28"/>
-                <w:szCs w:val="28"/>
-              </w:rPr>
-              <w:t>Уровень качества программирования L</w:t>
-            </w:r>
-          </w:p>
-        </w:tc>
-        <w:tc>
-          <w:tcPr>
-            <w:tcW w:w="2500" w:type="pct"/>
-            <w:vAlign w:val="center"/>
-          </w:tcPr>
-          <w:p>
-            <w:pPr>
-              <w:tabs>
-                <w:tab w:val="left" w:pos="4050"/>
-              </w:tabs>
-              <w:spacing w:after="0" w:line="360" w:lineRule="auto"/>
-              <w:ind w:firstLine="567"/>
-              <w:jc w:val="center"/>
-              <w:rPr>
-                <w:rFonts w:ascii="Times New Roman" w:hAnsi="Times New Roman" w:cs="Times New Roman"/>
-                <w:sz w:val="28"/>
-                <w:szCs w:val="28"/>
-                <w:lang w:val="en-US"/>
-              </w:rPr>
-            </w:pPr>
-            <w:r>
-              <w:rPr>
-                <w:rFonts w:ascii="Times New Roman" w:hAnsi="Times New Roman" w:cs="Times New Roman"/>
-                <w:sz w:val="28"/>
-                <w:szCs w:val="28"/>
-              </w:rPr>
-              <w:t>0,0</w:t>
-            </w:r>
-            <w:r>
-              <w:rPr>
-                <w:rFonts w:ascii="Times New Roman" w:hAnsi="Times New Roman" w:cs="Times New Roman"/>
-                <w:sz w:val="28"/>
-                <w:szCs w:val="28"/>
-                <w:lang w:val="en-US"/>
-              </w:rPr>
-              <w:t>5</w:t>
-            </w:r>
-          </w:p>
-        </w:tc>
-      </w:tr>
-      <w:tr>
-        <w:trPr>
-          <w:trHeight w:val="130"/>
-          <w:jc w:val="center"/>
-        </w:trPr>
-        <w:tc>
-          <w:tcPr>
-            <w:tcW w:w="2500" w:type="pct"/>
-            <w:vAlign w:val="center"/>
-          </w:tcPr>
-          <w:p>
-            <w:pPr>
-              <w:tabs>
-                <w:tab w:val="left" w:pos="4050"/>
-              </w:tabs>
-              <w:spacing w:after="0" w:line="360" w:lineRule="auto"/>
-              <w:ind w:firstLine="567"/>
-              <w:jc w:val="center"/>
-              <w:rPr>
-                <w:rFonts w:ascii="Times New Roman" w:hAnsi="Times New Roman" w:cs="Times New Roman"/>
-                <w:sz w:val="28"/>
-                <w:szCs w:val="28"/>
-              </w:rPr>
-            </w:pPr>
-            <w:r>
-              <w:rPr>
-                <w:rFonts w:ascii="Times New Roman" w:hAnsi="Times New Roman" w:cs="Times New Roman"/>
-                <w:sz w:val="28"/>
-                <w:szCs w:val="28"/>
-              </w:rPr>
-              <w:t>Сложность программы S</w:t>
-            </w:r>
-          </w:p>
-        </w:tc>
-        <w:tc>
-          <w:tcPr>
-            <w:tcW w:w="2500" w:type="pct"/>
-            <w:vAlign w:val="center"/>
-          </w:tcPr>
-          <w:p>
-            <w:pPr>
-              <w:tabs>
-                <w:tab w:val="left" w:pos="4050"/>
-              </w:tabs>
-              <w:spacing w:after="0" w:line="360" w:lineRule="auto"/>
-              <w:ind w:firstLine="567"/>
-              <w:jc w:val="center"/>
-              <w:rPr>
-                <w:rFonts w:ascii="Times New Roman" w:hAnsi="Times New Roman" w:cs="Times New Roman"/>
-                <w:sz w:val="28"/>
-                <w:szCs w:val="28"/>
-                <w:lang w:val="en-US"/>
-              </w:rPr>
-            </w:pPr>
-            <w:r>
-              <w:rPr>
-                <w:rFonts w:ascii="Times New Roman" w:hAnsi="Times New Roman" w:cs="Times New Roman"/>
-                <w:sz w:val="28"/>
-                <w:szCs w:val="28"/>
-              </w:rPr>
-              <w:t>2</w:t>
-            </w:r>
-            <w:r>
-              <w:rPr>
-                <w:rFonts w:ascii="Times New Roman" w:hAnsi="Times New Roman" w:cs="Times New Roman"/>
-                <w:sz w:val="28"/>
-                <w:szCs w:val="28"/>
-                <w:lang w:val="en-US"/>
-              </w:rPr>
-              <w:t>0</w:t>
-            </w:r>
-          </w:p>
-        </w:tc>
-      </w:tr>
-      <w:tr>
-        <w:trPr>
-          <w:trHeight w:val="130"/>
-          <w:jc w:val="center"/>
-        </w:trPr>
-        <w:tc>
-          <w:tcPr>
-            <w:tcW w:w="2500" w:type="pct"/>
-            <w:vAlign w:val="center"/>
-          </w:tcPr>
-          <w:p>
-            <w:pPr>
-              <w:tabs>
-                <w:tab w:val="left" w:pos="4050"/>
-              </w:tabs>
-              <w:spacing w:after="0" w:line="360" w:lineRule="auto"/>
-              <w:ind w:firstLine="567"/>
-              <w:jc w:val="center"/>
-              <w:rPr>
-                <w:rFonts w:ascii="Times New Roman" w:hAnsi="Times New Roman" w:cs="Times New Roman"/>
-                <w:sz w:val="28"/>
-                <w:szCs w:val="28"/>
-              </w:rPr>
-            </w:pPr>
-            <w:r>
-              <w:rPr>
-                <w:rFonts w:ascii="Times New Roman" w:hAnsi="Times New Roman" w:cs="Times New Roman"/>
-                <w:sz w:val="28"/>
-                <w:szCs w:val="28"/>
-              </w:rPr>
-              <w:t>Уровень программы L^</w:t>
-            </w:r>
-          </w:p>
-        </w:tc>
-        <w:tc>
-          <w:tcPr>
-            <w:tcW w:w="2500" w:type="pct"/>
-            <w:vAlign w:val="center"/>
-          </w:tcPr>
-          <w:p>
-            <w:pPr>
-              <w:tabs>
-                <w:tab w:val="left" w:pos="4050"/>
-              </w:tabs>
-              <w:spacing w:after="0" w:line="360" w:lineRule="auto"/>
-              <w:ind w:firstLine="567"/>
-              <w:jc w:val="center"/>
-              <w:rPr>
-                <w:rFonts w:ascii="Times New Roman" w:hAnsi="Times New Roman" w:cs="Times New Roman"/>
-                <w:sz w:val="28"/>
-                <w:szCs w:val="28"/>
-                <w:lang w:val="en-US"/>
-              </w:rPr>
-            </w:pPr>
-            <w:r>
-              <w:rPr>
-                <w:rFonts w:ascii="Times New Roman" w:hAnsi="Times New Roman" w:cs="Times New Roman"/>
-                <w:sz w:val="28"/>
-                <w:szCs w:val="28"/>
-              </w:rPr>
-              <w:t>0,01</w:t>
-            </w:r>
-            <w:r>
-              <w:rPr>
-                <w:rFonts w:ascii="Times New Roman" w:hAnsi="Times New Roman" w:cs="Times New Roman"/>
-                <w:sz w:val="28"/>
-                <w:szCs w:val="28"/>
-                <w:lang w:val="en-US"/>
-              </w:rPr>
-              <w:t>9</w:t>
-            </w:r>
-          </w:p>
-        </w:tc>
-      </w:tr>
-      <w:tr>
-        <w:trPr>
-          <w:trHeight w:val="130"/>
-          <w:jc w:val="center"/>
-        </w:trPr>
-        <w:tc>
-          <w:tcPr>
-            <w:tcW w:w="2500" w:type="pct"/>
-            <w:vAlign w:val="center"/>
-          </w:tcPr>
-          <w:p>
-            <w:pPr>
-              <w:tabs>
-                <w:tab w:val="left" w:pos="4050"/>
-              </w:tabs>
-              <w:spacing w:after="0" w:line="360" w:lineRule="auto"/>
-              <w:ind w:firstLine="567"/>
-              <w:jc w:val="center"/>
-              <w:rPr>
-                <w:rFonts w:ascii="Times New Roman" w:hAnsi="Times New Roman" w:cs="Times New Roman"/>
-                <w:sz w:val="28"/>
-                <w:szCs w:val="28"/>
-              </w:rPr>
-            </w:pPr>
-            <w:r>
-              <w:rPr>
-                <w:rFonts w:ascii="Times New Roman" w:hAnsi="Times New Roman" w:cs="Times New Roman"/>
-                <w:sz w:val="28"/>
-                <w:szCs w:val="28"/>
-              </w:rPr>
-              <w:t>Интеллект программы I</w:t>
-            </w:r>
-          </w:p>
-        </w:tc>
-        <w:tc>
-          <w:tcPr>
-            <w:tcW w:w="2500" w:type="pct"/>
-            <w:vAlign w:val="center"/>
-          </w:tcPr>
-          <w:p>
-            <w:pPr>
-              <w:tabs>
-                <w:tab w:val="left" w:pos="4050"/>
-              </w:tabs>
-              <w:spacing w:after="0" w:line="360" w:lineRule="auto"/>
-              <w:ind w:firstLine="567"/>
-              <w:jc w:val="center"/>
-              <w:rPr>
-                <w:rFonts w:ascii="Times New Roman" w:hAnsi="Times New Roman" w:cs="Times New Roman"/>
-                <w:sz w:val="28"/>
-                <w:szCs w:val="28"/>
-                <w:lang w:val="en-US"/>
-              </w:rPr>
-            </w:pPr>
-            <w:r>
-              <w:rPr>
-                <w:rFonts w:ascii="Times New Roman" w:hAnsi="Times New Roman" w:cs="Times New Roman"/>
-                <w:sz w:val="28"/>
-                <w:szCs w:val="28"/>
-              </w:rPr>
-              <w:t>1</w:t>
-            </w:r>
-            <w:r>
-              <w:rPr>
-                <w:rFonts w:ascii="Times New Roman" w:hAnsi="Times New Roman" w:cs="Times New Roman"/>
-                <w:sz w:val="28"/>
-                <w:szCs w:val="28"/>
-                <w:lang w:val="en-US"/>
-              </w:rPr>
-              <w:t>8,126</w:t>
-            </w:r>
-          </w:p>
-        </w:tc>
-      </w:tr>
-      <w:tr>
-        <w:trPr>
-          <w:trHeight w:val="130"/>
-          <w:jc w:val="center"/>
-        </w:trPr>
-        <w:tc>
-          <w:tcPr>
-            <w:tcW w:w="2500" w:type="pct"/>
-            <w:vAlign w:val="center"/>
-          </w:tcPr>
-          <w:p>
-            <w:pPr>
-              <w:tabs>
-                <w:tab w:val="left" w:pos="4050"/>
-              </w:tabs>
-              <w:spacing w:after="0" w:line="360" w:lineRule="auto"/>
-              <w:ind w:firstLine="567"/>
-              <w:jc w:val="center"/>
-              <w:rPr>
-                <w:rFonts w:ascii="Times New Roman" w:hAnsi="Times New Roman" w:cs="Times New Roman"/>
-                <w:sz w:val="28"/>
-                <w:szCs w:val="28"/>
-              </w:rPr>
-            </w:pPr>
-            <w:r>
-              <w:rPr>
-                <w:rFonts w:ascii="Times New Roman" w:hAnsi="Times New Roman" w:cs="Times New Roman"/>
-                <w:sz w:val="28"/>
-                <w:szCs w:val="28"/>
-              </w:rPr>
-              <w:t>Работа по программированию E</w:t>
-            </w:r>
-          </w:p>
-        </w:tc>
-        <w:tc>
-          <w:tcPr>
-            <w:tcW w:w="2500" w:type="pct"/>
-            <w:vAlign w:val="center"/>
-          </w:tcPr>
-          <w:p>
-            <w:pPr>
-              <w:tabs>
-                <w:tab w:val="left" w:pos="4050"/>
-              </w:tabs>
-              <w:spacing w:after="0" w:line="360" w:lineRule="auto"/>
-              <w:ind w:firstLine="567"/>
-              <w:jc w:val="center"/>
-              <w:rPr>
-                <w:rFonts w:ascii="Times New Roman" w:hAnsi="Times New Roman" w:cs="Times New Roman"/>
-                <w:sz w:val="28"/>
-                <w:szCs w:val="28"/>
-                <w:lang w:val="en-US"/>
-              </w:rPr>
-            </w:pPr>
-            <w:r>
-              <w:rPr>
-                <w:rFonts w:ascii="Times New Roman" w:hAnsi="Times New Roman" w:cs="Times New Roman"/>
-                <w:sz w:val="28"/>
-                <w:szCs w:val="28"/>
-              </w:rPr>
-              <w:t>1</w:t>
-            </w:r>
-            <w:r>
-              <w:rPr>
-                <w:rFonts w:ascii="Times New Roman" w:hAnsi="Times New Roman" w:cs="Times New Roman"/>
-                <w:sz w:val="28"/>
-                <w:szCs w:val="28"/>
-                <w:lang w:val="en-US"/>
-              </w:rPr>
-              <w:t>9080</w:t>
-            </w:r>
-          </w:p>
-        </w:tc>
-      </w:tr>
-      <w:tr>
-        <w:trPr>
-          <w:trHeight w:val="130"/>
-          <w:jc w:val="center"/>
-        </w:trPr>
-        <w:tc>
-          <w:tcPr>
-            <w:tcW w:w="2500" w:type="pct"/>
-            <w:vAlign w:val="center"/>
-          </w:tcPr>
-          <w:p>
-            <w:pPr>
-              <w:tabs>
-                <w:tab w:val="left" w:pos="4050"/>
-              </w:tabs>
-              <w:spacing w:after="0" w:line="360" w:lineRule="auto"/>
-              <w:ind w:firstLine="567"/>
-              <w:jc w:val="center"/>
-              <w:rPr>
-                <w:rFonts w:ascii="Times New Roman" w:hAnsi="Times New Roman" w:cs="Times New Roman"/>
-                <w:sz w:val="28"/>
-                <w:szCs w:val="28"/>
-              </w:rPr>
-            </w:pPr>
-            <w:r>
-              <w:rPr>
-                <w:rFonts w:ascii="Times New Roman" w:hAnsi="Times New Roman" w:cs="Times New Roman"/>
-                <w:sz w:val="28"/>
-                <w:szCs w:val="28"/>
-              </w:rPr>
-              <w:t>Время кодирования T</w:t>
-            </w:r>
-          </w:p>
-        </w:tc>
-        <w:tc>
-          <w:tcPr>
-            <w:tcW w:w="2500" w:type="pct"/>
-            <w:vAlign w:val="center"/>
-          </w:tcPr>
-          <w:p>
-            <w:pPr>
-              <w:tabs>
-                <w:tab w:val="left" w:pos="4050"/>
-              </w:tabs>
-              <w:spacing w:after="0" w:line="360" w:lineRule="auto"/>
-              <w:ind w:firstLine="567"/>
-              <w:jc w:val="center"/>
-              <w:rPr>
-                <w:rFonts w:ascii="Times New Roman" w:hAnsi="Times New Roman" w:cs="Times New Roman"/>
-                <w:sz w:val="28"/>
-                <w:szCs w:val="28"/>
-                <w:lang w:val="en-US"/>
-              </w:rPr>
-            </w:pPr>
-            <w:r>
-              <w:rPr>
-                <w:rFonts w:ascii="Times New Roman" w:hAnsi="Times New Roman" w:cs="Times New Roman"/>
-                <w:sz w:val="28"/>
-                <w:szCs w:val="28"/>
-              </w:rPr>
-              <w:t>1</w:t>
-            </w:r>
-            <w:r>
-              <w:rPr>
-                <w:rFonts w:ascii="Times New Roman" w:hAnsi="Times New Roman" w:cs="Times New Roman"/>
-                <w:sz w:val="28"/>
-                <w:szCs w:val="28"/>
-                <w:lang w:val="en-US"/>
-              </w:rPr>
-              <w:t>908</w:t>
-            </w:r>
-          </w:p>
-        </w:tc>
-      </w:tr>
-      <w:tr>
-        <w:trPr>
-          <w:trHeight w:val="130"/>
-          <w:jc w:val="center"/>
-        </w:trPr>
-        <w:tc>
-          <w:tcPr>
-            <w:tcW w:w="2500" w:type="pct"/>
-            <w:vAlign w:val="center"/>
-          </w:tcPr>
-          <w:p>
-            <w:pPr>
-              <w:tabs>
-                <w:tab w:val="left" w:pos="4050"/>
-              </w:tabs>
-              <w:spacing w:after="0" w:line="360" w:lineRule="auto"/>
-              <w:ind w:firstLine="567"/>
-              <w:jc w:val="center"/>
-              <w:rPr>
-                <w:rFonts w:ascii="Times New Roman" w:hAnsi="Times New Roman" w:cs="Times New Roman"/>
-                <w:sz w:val="28"/>
-                <w:szCs w:val="28"/>
-              </w:rPr>
-            </w:pPr>
-            <w:r>
-              <w:rPr>
-                <w:rFonts w:ascii="Times New Roman" w:hAnsi="Times New Roman" w:cs="Times New Roman"/>
-                <w:sz w:val="28"/>
-                <w:szCs w:val="28"/>
-              </w:rPr>
-              <w:t>Ожидаемое время кодирования T</w:t>
-            </w:r>
-          </w:p>
-        </w:tc>
-        <w:tc>
-          <w:tcPr>
-            <w:tcW w:w="2500" w:type="pct"/>
-            <w:vAlign w:val="center"/>
-          </w:tcPr>
-          <w:p>
-            <w:pPr>
-              <w:tabs>
-                <w:tab w:val="left" w:pos="4050"/>
-              </w:tabs>
-              <w:spacing w:after="0" w:line="360" w:lineRule="auto"/>
-              <w:ind w:firstLine="567"/>
-              <w:jc w:val="center"/>
-              <w:rPr>
-                <w:rFonts w:ascii="Times New Roman" w:hAnsi="Times New Roman" w:cs="Times New Roman"/>
-                <w:sz w:val="28"/>
-                <w:szCs w:val="28"/>
-                <w:lang w:val="en-US"/>
-              </w:rPr>
-            </w:pPr>
-            <w:r>
-              <w:rPr>
-                <w:rFonts w:ascii="Times New Roman" w:hAnsi="Times New Roman" w:cs="Times New Roman"/>
-                <w:sz w:val="28"/>
-                <w:szCs w:val="28"/>
-              </w:rPr>
-              <w:t>4</w:t>
-            </w:r>
-            <w:r>
-              <w:rPr>
-                <w:rFonts w:ascii="Times New Roman" w:hAnsi="Times New Roman" w:cs="Times New Roman"/>
-                <w:sz w:val="28"/>
-                <w:szCs w:val="28"/>
-                <w:lang w:val="en-US"/>
-              </w:rPr>
-              <w:t>72,68</w:t>
-            </w:r>
-          </w:p>
-        </w:tc>
-      </w:tr>
-      <w:tr>
-        <w:trPr>
-          <w:trHeight w:val="130"/>
-          <w:jc w:val="center"/>
-        </w:trPr>
-        <w:tc>
-          <w:tcPr>
-            <w:tcW w:w="2500" w:type="pct"/>
-            <w:vAlign w:val="center"/>
-          </w:tcPr>
-          <w:p>
-            <w:pPr>
-              <w:tabs>
-                <w:tab w:val="left" w:pos="4050"/>
-              </w:tabs>
-              <w:spacing w:after="0" w:line="360" w:lineRule="auto"/>
-              <w:ind w:firstLine="567"/>
-              <w:jc w:val="center"/>
-              <w:rPr>
-                <w:rFonts w:ascii="Times New Roman" w:hAnsi="Times New Roman" w:cs="Times New Roman"/>
-                <w:sz w:val="28"/>
-                <w:szCs w:val="28"/>
-              </w:rPr>
-            </w:pPr>
-            <w:r>
-              <w:rPr>
-                <w:rFonts w:ascii="Times New Roman" w:hAnsi="Times New Roman" w:cs="Times New Roman"/>
-                <w:sz w:val="28"/>
-                <w:szCs w:val="28"/>
-              </w:rPr>
-              <w:t xml:space="preserve">Уровень языка программирования </w:t>
-            </w:r>
-            <w:r>
-              <w:rPr>
-                <w:rFonts w:ascii="Times New Roman" w:hAnsi="Times New Roman" w:cs="Times New Roman"/>
-                <w:sz w:val="28"/>
-                <w:szCs w:val="28"/>
-              </w:rPr>
-              <w:t></w:t>
-            </w:r>
-          </w:p>
-        </w:tc>
-        <w:tc>
-          <w:tcPr>
-            <w:tcW w:w="2500" w:type="pct"/>
-            <w:vAlign w:val="center"/>
-          </w:tcPr>
-          <w:p>
-            <w:pPr>
-              <w:tabs>
-                <w:tab w:val="left" w:pos="4050"/>
-              </w:tabs>
-              <w:spacing w:after="0" w:line="360" w:lineRule="auto"/>
-              <w:ind w:firstLine="567"/>
-              <w:jc w:val="center"/>
-              <w:rPr>
-                <w:rFonts w:ascii="Times New Roman" w:hAnsi="Times New Roman" w:cs="Times New Roman"/>
-                <w:sz w:val="28"/>
-                <w:szCs w:val="28"/>
-                <w:lang w:val="en-US"/>
-              </w:rPr>
-            </w:pPr>
-            <w:r>
-              <w:rPr>
-                <w:rFonts w:ascii="Times New Roman" w:hAnsi="Times New Roman" w:cs="Times New Roman"/>
-                <w:sz w:val="28"/>
-                <w:szCs w:val="28"/>
-                <w:lang w:val="en-US"/>
-              </w:rPr>
-              <w:t>2,15</w:t>
-            </w:r>
-          </w:p>
-        </w:tc>
-      </w:tr>
-      <w:tr>
-        <w:trPr>
-          <w:trHeight w:val="130"/>
-          <w:jc w:val="center"/>
-        </w:trPr>
-        <w:tc>
-          <w:tcPr>
-            <w:tcW w:w="2500" w:type="pct"/>
-            <w:vAlign w:val="center"/>
-          </w:tcPr>
-          <w:p>
-            <w:pPr>
-              <w:tabs>
-                <w:tab w:val="left" w:pos="4050"/>
-              </w:tabs>
-              <w:spacing w:after="0" w:line="360" w:lineRule="auto"/>
-              <w:ind w:firstLine="567"/>
-              <w:jc w:val="center"/>
-              <w:rPr>
-                <w:rFonts w:ascii="Times New Roman" w:hAnsi="Times New Roman" w:cs="Times New Roman"/>
-                <w:sz w:val="28"/>
-                <w:szCs w:val="28"/>
-              </w:rPr>
-            </w:pPr>
-            <w:r>
-              <w:rPr>
-                <w:rFonts w:ascii="Times New Roman" w:hAnsi="Times New Roman" w:cs="Times New Roman"/>
-                <w:sz w:val="28"/>
-                <w:szCs w:val="28"/>
-              </w:rPr>
-              <w:t>Ожидаемый уровень ошибок B</w:t>
-            </w:r>
-          </w:p>
-        </w:tc>
-        <w:tc>
-          <w:tcPr>
-            <w:tcW w:w="2500" w:type="pct"/>
-            <w:vAlign w:val="center"/>
-          </w:tcPr>
-          <w:p>
-            <w:pPr>
-              <w:tabs>
-                <w:tab w:val="left" w:pos="4050"/>
-              </w:tabs>
-              <w:spacing w:after="0" w:line="360" w:lineRule="auto"/>
-              <w:ind w:firstLine="567"/>
-              <w:jc w:val="center"/>
-              <w:rPr>
-                <w:rFonts w:ascii="Times New Roman" w:hAnsi="Times New Roman" w:cs="Times New Roman"/>
-                <w:sz w:val="28"/>
-                <w:szCs w:val="28"/>
-                <w:lang w:val="en-US"/>
-              </w:rPr>
-            </w:pPr>
-            <w:r>
-              <w:rPr>
-                <w:rFonts w:ascii="Times New Roman" w:hAnsi="Times New Roman" w:cs="Times New Roman"/>
-                <w:sz w:val="28"/>
-                <w:szCs w:val="28"/>
-              </w:rPr>
-              <w:t>0,</w:t>
-            </w:r>
-            <w:r>
-              <w:rPr>
-                <w:rFonts w:ascii="Times New Roman" w:hAnsi="Times New Roman" w:cs="Times New Roman"/>
-                <w:sz w:val="28"/>
-                <w:szCs w:val="28"/>
-                <w:lang w:val="en-US"/>
-              </w:rPr>
-              <w:t>318</w:t>
-            </w:r>
-          </w:p>
-        </w:tc>
-      </w:tr>
-      <w:tr>
-        <w:trPr>
-          <w:trHeight w:val="130"/>
-          <w:jc w:val="center"/>
-        </w:trPr>
-        <w:tc>
-          <w:tcPr>
-            <w:tcW w:w="2500" w:type="pct"/>
-            <w:vAlign w:val="center"/>
-          </w:tcPr>
-          <w:p>
-            <w:pPr>
-              <w:tabs>
-                <w:tab w:val="left" w:pos="4050"/>
-              </w:tabs>
-              <w:spacing w:after="0" w:line="360" w:lineRule="auto"/>
-              <w:ind w:firstLine="567"/>
-              <w:jc w:val="center"/>
-              <w:rPr>
-                <w:rFonts w:ascii="Times New Roman" w:hAnsi="Times New Roman" w:cs="Times New Roman"/>
-                <w:sz w:val="28"/>
-                <w:szCs w:val="28"/>
-              </w:rPr>
-            </w:pPr>
-            <w:r>
-              <w:rPr>
-                <w:rFonts w:ascii="Times New Roman" w:hAnsi="Times New Roman" w:cs="Times New Roman"/>
-                <w:sz w:val="28"/>
-                <w:szCs w:val="28"/>
-              </w:rPr>
-              <w:t>Оптимальная модульность M</w:t>
-            </w:r>
-          </w:p>
-        </w:tc>
-        <w:tc>
-          <w:tcPr>
-            <w:tcW w:w="2500" w:type="pct"/>
-            <w:vAlign w:val="center"/>
-          </w:tcPr>
-          <w:p>
-            <w:pPr>
-              <w:tabs>
-                <w:tab w:val="left" w:pos="4050"/>
-              </w:tabs>
-              <w:spacing w:after="0" w:line="360" w:lineRule="auto"/>
-              <w:ind w:firstLine="567"/>
-              <w:jc w:val="center"/>
-              <w:rPr>
-                <w:rFonts w:ascii="Times New Roman" w:hAnsi="Times New Roman" w:cs="Times New Roman"/>
-                <w:sz w:val="28"/>
-                <w:szCs w:val="28"/>
-                <w:lang w:val="en-US"/>
-              </w:rPr>
-            </w:pPr>
-            <w:r>
-              <w:rPr>
-                <w:rFonts w:ascii="Times New Roman" w:hAnsi="Times New Roman" w:cs="Times New Roman"/>
-                <w:sz w:val="28"/>
-                <w:szCs w:val="28"/>
-              </w:rPr>
-              <w:t>1,</w:t>
-            </w:r>
-            <w:r>
-              <w:rPr>
-                <w:rFonts w:ascii="Times New Roman" w:hAnsi="Times New Roman" w:cs="Times New Roman"/>
-                <w:sz w:val="28"/>
-                <w:szCs w:val="28"/>
-                <w:lang w:val="en-US"/>
-              </w:rPr>
-              <w:t>67</w:t>
-            </w:r>
-          </w:p>
-        </w:tc>
-      </w:tr>
-      <w:tr>
-        <w:trPr>
-          <w:trHeight w:val="130"/>
-          <w:jc w:val="center"/>
-        </w:trPr>
-        <w:tc>
-          <w:tcPr>
-            <w:tcW w:w="2500" w:type="pct"/>
-            <w:vAlign w:val="center"/>
-          </w:tcPr>
-          <w:p>
-            <w:pPr>
-              <w:tabs>
-                <w:tab w:val="left" w:pos="4050"/>
-              </w:tabs>
-              <w:spacing w:after="0" w:line="360" w:lineRule="auto"/>
-              <w:ind w:firstLine="567"/>
-              <w:jc w:val="center"/>
-              <w:rPr>
-                <w:rFonts w:ascii="Times New Roman" w:hAnsi="Times New Roman" w:cs="Times New Roman"/>
-                <w:sz w:val="28"/>
-                <w:szCs w:val="28"/>
-              </w:rPr>
-            </w:pPr>
-            <w:r>
-              <w:rPr>
-                <w:rFonts w:ascii="Times New Roman" w:hAnsi="Times New Roman" w:cs="Times New Roman"/>
-                <w:sz w:val="28"/>
-                <w:szCs w:val="28"/>
-              </w:rPr>
-              <w:t>Прогноз числа ошибок B</w:t>
-            </w:r>
-          </w:p>
-        </w:tc>
-        <w:tc>
-          <w:tcPr>
-            <w:tcW w:w="2500" w:type="pct"/>
-            <w:vAlign w:val="center"/>
-          </w:tcPr>
-          <w:p>
-            <w:pPr>
-              <w:tabs>
-                <w:tab w:val="left" w:pos="4050"/>
-              </w:tabs>
-              <w:spacing w:after="0" w:line="360" w:lineRule="auto"/>
-              <w:ind w:firstLine="567"/>
-              <w:jc w:val="center"/>
-              <w:rPr>
-                <w:rFonts w:ascii="Times New Roman" w:hAnsi="Times New Roman" w:cs="Times New Roman"/>
-                <w:sz w:val="28"/>
-                <w:szCs w:val="28"/>
-              </w:rPr>
-            </w:pPr>
-            <w:r>
-              <w:rPr>
-                <w:rFonts w:ascii="Times New Roman" w:hAnsi="Times New Roman" w:cs="Times New Roman"/>
-                <w:sz w:val="28"/>
-                <w:szCs w:val="28"/>
-              </w:rPr>
-              <w:t>-</w:t>
-            </w:r>
-            <w:r>
-              <w:rPr>
-                <w:rFonts w:ascii="Times New Roman" w:hAnsi="Times New Roman" w:cs="Times New Roman"/>
-                <w:sz w:val="28"/>
-                <w:szCs w:val="28"/>
-              </w:rPr>
-              <w:t>1160</w:t>
-            </w:r>
-            <w:r>
-              <w:rPr>
-                <w:rFonts w:ascii="Times New Roman" w:hAnsi="Times New Roman" w:cs="Times New Roman"/>
-                <w:sz w:val="28"/>
-                <w:szCs w:val="28"/>
-              </w:rPr>
-              <w:t>,</w:t>
-            </w:r>
-            <w:r>
-              <w:rPr>
-                <w:rFonts w:ascii="Times New Roman" w:hAnsi="Times New Roman" w:cs="Times New Roman"/>
-                <w:sz w:val="28"/>
-                <w:szCs w:val="28"/>
-              </w:rPr>
-              <w:t>2</w:t>
-            </w:r>
-          </w:p>
-        </w:tc>
-      </w:tr>
-    </w:tbl>
     <w:p>
       <w:pPr>
         <w:spacing w:after="0" w:line="360" w:lineRule="auto"/>
-        <w:rPr>
-          <w:rFonts w:ascii="Times New Roman" w:hAnsi="Times New Roman" w:cs="Times New Roman"/>
-          <w:sz w:val="28"/>
-          <w:szCs w:val="28"/>
-          <w:lang w:val="en-US"/>
+        <w:ind w:firstLine="567"/>
+        <w:rPr>
+          <w:rFonts w:ascii="Times New Roman" w:hAnsi="Times New Roman" w:cs="Times New Roman"/>
+          <w:sz w:val="28"/>
+          <w:szCs w:val="28"/>
         </w:rPr>
       </w:pPr>
-      <w:r>
-        <w:rPr>
-          <w:rFonts w:ascii="Times New Roman" w:hAnsi="Times New Roman" w:cs="Times New Roman"/>
-          <w:sz w:val="28"/>
-          <w:szCs w:val="28"/>
-          <w:lang w:val="en-US"/>
+      <w:proofErr w:type="spellStart"/>
+      <w:r>
+        <w:rPr>
+          <w:rFonts w:ascii="Times New Roman" w:hAnsi="Times New Roman" w:cs="Times New Roman"/>
+          <w:sz w:val="28"/>
+          <w:szCs w:val="28"/>
+        </w:rPr>
+        <w:t>M_б_норм</w:t>
+      </w:r>
+      <w:proofErr w:type="spellEnd"/>
+      <w:r>
+        <w:rPr>
+          <w:rFonts w:ascii="Times New Roman" w:hAnsi="Times New Roman" w:cs="Times New Roman"/>
+          <w:sz w:val="28"/>
+          <w:szCs w:val="28"/>
+        </w:rPr>
+        <w:t xml:space="preserve"> = V / </w:t>
+      </w:r>
+      <w:proofErr w:type="spellStart"/>
+      <w:r>
+        <w:rPr>
+          <w:rFonts w:ascii="Times New Roman" w:hAnsi="Times New Roman" w:cs="Times New Roman"/>
+          <w:sz w:val="28"/>
+          <w:szCs w:val="28"/>
+        </w:rPr>
+        <w:t>V_норм</w:t>
+      </w:r>
+      <w:proofErr w:type="spellEnd"/>
+      <w:r>
+        <w:rPr>
+          <w:rFonts w:ascii="Times New Roman" w:hAnsi="Times New Roman" w:cs="Times New Roman"/>
+          <w:sz w:val="28"/>
+          <w:szCs w:val="28"/>
+        </w:rPr>
+        <w:t xml:space="preserve"> = 460.12 / 152.15 ≈ 3.02</w:t>
+      </w:r>
+    </w:p>
+    <w:p>
+      <w:pPr>
+        <w:spacing w:after="0" w:line="360" w:lineRule="auto"/>
+        <w:rPr>
+          <w:rFonts w:ascii="Times New Roman" w:hAnsi="Times New Roman" w:cs="Times New Roman"/>
+          <w:sz w:val="28"/>
+          <w:szCs w:val="28"/>
+        </w:rPr>
+      </w:pPr>
+      <w:r>
+        <w:rPr>
+          <w:rFonts w:ascii="Times New Roman" w:hAnsi="Times New Roman" w:cs="Times New Roman"/>
+          <w:sz w:val="28"/>
+          <w:szCs w:val="28"/>
         </w:rPr>
         <w:br w:type="page"/>
       </w:r>

</xml_diff>